<commit_message>
Adjust NMDS k and increase iteration
</commit_message>
<xml_diff>
--- a/Manuscript_latex_31102022.docx
+++ b/Manuscript_latex_31102022.docx
@@ -1,6 +1,6 @@
 
 <file path=word/document.xml><?xml version="1.0" encoding="utf-8"?>
-<w:document xmlns:wpc="http://schemas.microsoft.com/office/word/2010/wordprocessingCanvas" xmlns:cx="http://schemas.microsoft.com/office/drawing/2014/chartex" xmlns:cx1="http://schemas.microsoft.com/office/drawing/2015/9/8/chartex" xmlns:cx2="http://schemas.microsoft.com/office/drawing/2015/10/21/chartex" xmlns:cx3="http://schemas.microsoft.com/office/drawing/2016/5/9/chartex" xmlns:cx4="http://schemas.microsoft.com/office/drawing/2016/5/10/chartex" xmlns:cx5="http://schemas.microsoft.com/office/drawing/2016/5/11/chartex" xmlns:cx6="http://schemas.microsoft.com/office/drawing/2016/5/12/chartex" xmlns:cx7="http://schemas.microsoft.com/office/drawing/2016/5/13/chartex" xmlns:cx8="http://schemas.microsoft.com/office/drawing/2016/5/14/chartex" xmlns:mc="http://schemas.openxmlformats.org/markup-compatibility/2006" xmlns:aink="http://schemas.microsoft.com/office/drawing/2016/ink" xmlns:am3d="http://schemas.microsoft.com/office/drawing/2017/model3d" xmlns:o="urn:schemas-microsoft-com:office:office" xmlns:oel="http://schemas.microsoft.com/office/2019/extlst" xmlns:r="http://schemas.openxmlformats.org/officeDocument/2006/relationships" xmlns:m="http://schemas.openxmlformats.org/officeDocument/2006/math" xmlns:v="urn:schemas-microsoft-com:vml" xmlns:wp14="http://schemas.microsoft.com/office/word/2010/wordprocessingDrawing" xmlns:wp="http://schemas.openxmlformats.org/drawingml/2006/wordprocessingDrawing" xmlns:w10="urn:schemas-microsoft-com:office:word" xmlns:w="http://schemas.openxmlformats.org/wordprocessingml/2006/main" xmlns:w14="http://schemas.microsoft.com/office/word/2010/wordml" xmlns:w15="http://schemas.microsoft.com/office/word/2012/wordml" xmlns:w16cex="http://schemas.microsoft.com/office/word/2018/wordml/cex" xmlns:w16cid="http://schemas.microsoft.com/office/word/2016/wordml/cid" xmlns:w16="http://schemas.microsoft.com/office/word/2018/wordml" xmlns:w16sdtdh="http://schemas.microsoft.com/office/word/2020/wordml/sdtdatahash" xmlns:w16se="http://schemas.microsoft.com/office/word/2015/wordml/symex" xmlns:wpg="http://schemas.microsoft.com/office/word/2010/wordprocessingGroup" xmlns:wpi="http://schemas.microsoft.com/office/word/2010/wordprocessingInk" xmlns:wne="http://schemas.microsoft.com/office/word/2006/wordml" xmlns:wps="http://schemas.microsoft.com/office/word/2010/wordprocessingShape" mc:Ignorable="w14 w15 w16se w16cid w16 w16cex w16sdtdh wp14">
+<w:document xmlns:wpc="http://schemas.microsoft.com/office/word/2010/wordprocessingCanvas" xmlns:cx="http://schemas.microsoft.com/office/drawing/2014/chartex" xmlns:cx1="http://schemas.microsoft.com/office/drawing/2015/9/8/chartex" xmlns:cx2="http://schemas.microsoft.com/office/drawing/2015/10/21/chartex" xmlns:cx3="http://schemas.microsoft.com/office/drawing/2016/5/9/chartex" xmlns:cx4="http://schemas.microsoft.com/office/drawing/2016/5/10/chartex" xmlns:cx5="http://schemas.microsoft.com/office/drawing/2016/5/11/chartex" xmlns:cx6="http://schemas.microsoft.com/office/drawing/2016/5/12/chartex" xmlns:cx7="http://schemas.microsoft.com/office/drawing/2016/5/13/chartex" xmlns:cx8="http://schemas.microsoft.com/office/drawing/2016/5/14/chartex" xmlns:mc="http://schemas.openxmlformats.org/markup-compatibility/2006" xmlns:aink="http://schemas.microsoft.com/office/drawing/2016/ink" xmlns:am3d="http://schemas.microsoft.com/office/drawing/2017/model3d" xmlns:o="urn:schemas-microsoft-com:office:office" xmlns:r="http://schemas.openxmlformats.org/officeDocument/2006/relationships" xmlns:m="http://schemas.openxmlformats.org/officeDocument/2006/math" xmlns:v="urn:schemas-microsoft-com:vml" xmlns:wp14="http://schemas.microsoft.com/office/word/2010/wordprocessingDrawing" xmlns:wp="http://schemas.openxmlformats.org/drawingml/2006/wordprocessingDrawing" xmlns:w10="urn:schemas-microsoft-com:office:word" xmlns:w="http://schemas.openxmlformats.org/wordprocessingml/2006/main" xmlns:w14="http://schemas.microsoft.com/office/word/2010/wordml" xmlns:w15="http://schemas.microsoft.com/office/word/2012/wordml" xmlns:w16cex="http://schemas.microsoft.com/office/word/2018/wordml/cex" xmlns:w16cid="http://schemas.microsoft.com/office/word/2016/wordml/cid" xmlns:w16="http://schemas.microsoft.com/office/word/2018/wordml" xmlns:w16sdtdh="http://schemas.microsoft.com/office/word/2020/wordml/sdtdatahash" xmlns:w16se="http://schemas.microsoft.com/office/word/2015/wordml/symex" xmlns:wpg="http://schemas.microsoft.com/office/word/2010/wordprocessingGroup" xmlns:wpi="http://schemas.microsoft.com/office/word/2010/wordprocessingInk" xmlns:wne="http://schemas.microsoft.com/office/word/2006/wordml" xmlns:wps="http://schemas.microsoft.com/office/word/2010/wordprocessingShape" mc:Ignorable="w14 w15 w16se w16cid w16 w16cex w16sdtdh wp14">
   <w:body>
     <w:p>
       <w:pPr>
@@ -62,12 +62,20 @@
         </w:rPr>
         <w:t>Author{</w:t>
       </w:r>
+      <w:proofErr w:type="spellStart"/>
       <w:proofErr w:type="gramEnd"/>
       <w:r>
         <w:rPr>
           <w:rFonts w:ascii="Times New Roman" w:hAnsi="Times New Roman" w:cs="Times New Roman"/>
         </w:rPr>
-        <w:t xml:space="preserve">Sangsan </w:t>
+        <w:t>Sangsan</w:t>
+      </w:r>
+      <w:proofErr w:type="spellEnd"/>
+      <w:r>
+        <w:rPr>
+          <w:rFonts w:ascii="Times New Roman" w:hAnsi="Times New Roman" w:cs="Times New Roman"/>
+        </w:rPr>
+        <w:t xml:space="preserve"> </w:t>
       </w:r>
       <w:proofErr w:type="spellStart"/>
       <w:r>
@@ -141,25 +149,19 @@
           <w:rFonts w:ascii="Times New Roman" w:hAnsi="Times New Roman" w:cs="Times New Roman"/>
         </w:rPr>
       </w:pPr>
-      <w:r>
-        <w:rPr>
-          <w:rFonts w:ascii="Times New Roman" w:hAnsi="Times New Roman" w:cs="Times New Roman"/>
-        </w:rPr>
-        <w:t xml:space="preserve">Ekaphan </w:t>
-      </w:r>
       <w:proofErr w:type="spellStart"/>
       <w:r>
         <w:rPr>
           <w:rFonts w:ascii="Times New Roman" w:hAnsi="Times New Roman" w:cs="Times New Roman"/>
         </w:rPr>
-        <w:t>Kraichak</w:t>
+        <w:t>Ekaphan</w:t>
       </w:r>
       <w:proofErr w:type="spellEnd"/>
       <w:r>
         <w:rPr>
           <w:rFonts w:ascii="Times New Roman" w:hAnsi="Times New Roman" w:cs="Times New Roman"/>
         </w:rPr>
-        <w:t xml:space="preserve"> $^{</w:t>
+        <w:t xml:space="preserve"> Kraichak $^{</w:t>
       </w:r>
       <w:proofErr w:type="gramStart"/>
       <w:r>
@@ -321,7 +323,35 @@
         <w:rPr>
           <w:rFonts w:ascii="Times New Roman" w:hAnsi="Times New Roman" w:cs="Times New Roman"/>
         </w:rPr>
-        <w:t>and Nantachai Pongpattananurak $^{2</w:t>
+        <w:t xml:space="preserve">and </w:t>
+      </w:r>
+      <w:proofErr w:type="spellStart"/>
+      <w:r>
+        <w:rPr>
+          <w:rFonts w:ascii="Times New Roman" w:hAnsi="Times New Roman" w:cs="Times New Roman"/>
+        </w:rPr>
+        <w:t>Nantachai</w:t>
+      </w:r>
+      <w:proofErr w:type="spellEnd"/>
+      <w:r>
+        <w:rPr>
+          <w:rFonts w:ascii="Times New Roman" w:hAnsi="Times New Roman" w:cs="Times New Roman"/>
+        </w:rPr>
+        <w:t xml:space="preserve"> </w:t>
+      </w:r>
+      <w:proofErr w:type="spellStart"/>
+      <w:r>
+        <w:rPr>
+          <w:rFonts w:ascii="Times New Roman" w:hAnsi="Times New Roman" w:cs="Times New Roman"/>
+        </w:rPr>
+        <w:t>Pongpattananurak</w:t>
+      </w:r>
+      <w:proofErr w:type="spellEnd"/>
+      <w:r>
+        <w:rPr>
+          <w:rFonts w:ascii="Times New Roman" w:hAnsi="Times New Roman" w:cs="Times New Roman"/>
+        </w:rPr>
+        <w:t xml:space="preserve"> $^{2</w:t>
       </w:r>
       <w:proofErr w:type="gramStart"/>
       <w:r>
@@ -1068,14 +1098,28 @@
         <w:rPr>
           <w:rFonts w:ascii="Times New Roman" w:hAnsi="Times New Roman" w:cs="Times New Roman"/>
         </w:rPr>
-        <w:t>Thungyai</w:t>
+        <w:t>Thungyai-Huai</w:t>
       </w:r>
       <w:proofErr w:type="spellEnd"/>
       <w:r>
         <w:rPr>
           <w:rFonts w:ascii="Times New Roman" w:hAnsi="Times New Roman" w:cs="Times New Roman"/>
         </w:rPr>
-        <w:t>-Huai Kha Khaeng Wildlife Sanctuaries, established in 1991 \</w:t>
+        <w:t xml:space="preserve"> Kha </w:t>
+      </w:r>
+      <w:proofErr w:type="spellStart"/>
+      <w:r>
+        <w:rPr>
+          <w:rFonts w:ascii="Times New Roman" w:hAnsi="Times New Roman" w:cs="Times New Roman"/>
+        </w:rPr>
+        <w:t>Khaeng</w:t>
+      </w:r>
+      <w:proofErr w:type="spellEnd"/>
+      <w:r>
+        <w:rPr>
+          <w:rFonts w:ascii="Times New Roman" w:hAnsi="Times New Roman" w:cs="Times New Roman"/>
+        </w:rPr>
+        <w:t xml:space="preserve"> Wildlife Sanctuaries, established in 1991 \</w:t>
       </w:r>
       <w:proofErr w:type="gramStart"/>
       <w:r>
@@ -2237,7 +2281,21 @@
         <w:rPr>
           <w:rFonts w:ascii="Times New Roman" w:hAnsi="Times New Roman" w:cs="Times New Roman"/>
         </w:rPr>
-        <w:t>{Commelina} cf. \</w:t>
+        <w:t>{</w:t>
+      </w:r>
+      <w:proofErr w:type="spellStart"/>
+      <w:r>
+        <w:rPr>
+          <w:rFonts w:ascii="Times New Roman" w:hAnsi="Times New Roman" w:cs="Times New Roman"/>
+        </w:rPr>
+        <w:t>Commelina</w:t>
+      </w:r>
+      <w:proofErr w:type="spellEnd"/>
+      <w:r>
+        <w:rPr>
+          <w:rFonts w:ascii="Times New Roman" w:hAnsi="Times New Roman" w:cs="Times New Roman"/>
+        </w:rPr>
+        <w:t>} cf. \</w:t>
       </w:r>
       <w:proofErr w:type="spellStart"/>
       <w:r>
@@ -2415,13 +2473,41 @@
         <w:rPr>
           <w:rFonts w:ascii="Times New Roman" w:hAnsi="Times New Roman" w:cs="Times New Roman"/>
         </w:rPr>
-        <w:t xml:space="preserve">At three months after the fire (June 2019, n= 128), a total of 388 species from 264 genera and 79 families were identified (see Table S1). Fabaceae still had the highest number of species, followed by Poaceae, Malvaceae, Lamiaceae, and </w:t>
+        <w:t xml:space="preserve">At three months after the fire (June 2019, n= 128), a total of 388 species from 264 genera and 79 families were identified (see Table S1). Fabaceae still had the highest number of species, followed by Poaceae, </w:t>
       </w:r>
       <w:proofErr w:type="spellStart"/>
       <w:r>
         <w:rPr>
           <w:rFonts w:ascii="Times New Roman" w:hAnsi="Times New Roman" w:cs="Times New Roman"/>
         </w:rPr>
+        <w:t>Malvaceae</w:t>
+      </w:r>
+      <w:proofErr w:type="spellEnd"/>
+      <w:r>
+        <w:rPr>
+          <w:rFonts w:ascii="Times New Roman" w:hAnsi="Times New Roman" w:cs="Times New Roman"/>
+        </w:rPr>
+        <w:t xml:space="preserve">, </w:t>
+      </w:r>
+      <w:proofErr w:type="spellStart"/>
+      <w:r>
+        <w:rPr>
+          <w:rFonts w:ascii="Times New Roman" w:hAnsi="Times New Roman" w:cs="Times New Roman"/>
+        </w:rPr>
+        <w:t>Lamiaceae</w:t>
+      </w:r>
+      <w:proofErr w:type="spellEnd"/>
+      <w:r>
+        <w:rPr>
+          <w:rFonts w:ascii="Times New Roman" w:hAnsi="Times New Roman" w:cs="Times New Roman"/>
+        </w:rPr>
+        <w:t xml:space="preserve">, and </w:t>
+      </w:r>
+      <w:proofErr w:type="spellStart"/>
+      <w:r>
+        <w:rPr>
+          <w:rFonts w:ascii="Times New Roman" w:hAnsi="Times New Roman" w:cs="Times New Roman"/>
+        </w:rPr>
         <w:t>Apocynaceae</w:t>
       </w:r>
       <w:proofErr w:type="spellEnd"/>
@@ -2443,12 +2529,20 @@
         <w:rPr>
           <w:rFonts w:ascii="Times New Roman" w:hAnsi="Times New Roman" w:cs="Times New Roman"/>
         </w:rPr>
-        <w:t xml:space="preserve">Fig_1}). The pattern of species richness in these forest types was </w:t>
+        <w:t xml:space="preserve">Fig_1}). </w:t>
+      </w:r>
+      <w:r>
+        <w:rPr>
+          <w:rFonts w:ascii="Times New Roman" w:hAnsi="Times New Roman" w:cs="Times New Roman"/>
+          <w:color w:val="FF0000"/>
+        </w:rPr>
+        <w:t xml:space="preserve">The pattern of species richness in these forest types was </w:t>
       </w:r>
       <w:proofErr w:type="gramStart"/>
       <w:r>
         <w:rPr>
           <w:rFonts w:ascii="Times New Roman" w:hAnsi="Times New Roman" w:cs="Times New Roman"/>
+          <w:color w:val="FF0000"/>
         </w:rPr>
         <w:t>similar to</w:t>
       </w:r>
@@ -2456,8 +2550,15 @@
       <w:r>
         <w:rPr>
           <w:rFonts w:ascii="Times New Roman" w:hAnsi="Times New Roman" w:cs="Times New Roman"/>
-        </w:rPr>
-        <w:t xml:space="preserve"> that before the fire except for the unburned plots, where MDFB showed the most diverse understory plants. For the burned plots in DDF and MDF, \</w:t>
+          <w:color w:val="FF0000"/>
+        </w:rPr>
+        <w:t xml:space="preserve"> that before the fire except for the unburned plots</w:t>
+      </w:r>
+      <w:r>
+        <w:rPr>
+          <w:rFonts w:ascii="Times New Roman" w:hAnsi="Times New Roman" w:cs="Times New Roman"/>
+        </w:rPr>
+        <w:t>, where MDFB showed the most diverse understory plants. For the burned plots in DDF and MDF, \</w:t>
       </w:r>
       <w:proofErr w:type="spellStart"/>
       <w:proofErr w:type="gramStart"/>
@@ -2583,35 +2684,15 @@
         <w:jc w:val="thaiDistribute"/>
         <w:rPr>
           <w:rFonts w:ascii="Times New Roman" w:hAnsi="Times New Roman" w:cs="Times New Roman"/>
-          <w:b/>
-          <w:bCs/>
+          <w:color w:val="FF0000"/>
         </w:rPr>
       </w:pPr>
       <w:r>
         <w:rPr>
           <w:rFonts w:ascii="Times New Roman" w:hAnsi="Times New Roman" w:cs="Times New Roman"/>
-          <w:b/>
-          <w:bCs/>
-        </w:rPr>
-        <w:t>\</w:t>
-      </w:r>
-      <w:proofErr w:type="gramStart"/>
-      <w:r>
-        <w:rPr>
-          <w:rFonts w:ascii="Times New Roman" w:hAnsi="Times New Roman" w:cs="Times New Roman"/>
-          <w:b/>
-          <w:bCs/>
-        </w:rPr>
-        <w:t>subsection{</w:t>
-      </w:r>
-      <w:proofErr w:type="gramEnd"/>
-      <w:r>
-        <w:rPr>
-          <w:rFonts w:ascii="Times New Roman" w:hAnsi="Times New Roman" w:cs="Times New Roman"/>
-          <w:b/>
-          <w:bCs/>
-        </w:rPr>
-        <w:t>Canopy cover}</w:t>
+          <w:color w:val="FF0000"/>
+        </w:rPr>
+        <w:t>[add PERMANOVA Results here]</w:t>
       </w:r>
     </w:p>
     <w:p>
@@ -2627,163 +2708,35 @@
         <w:jc w:val="thaiDistribute"/>
         <w:rPr>
           <w:rFonts w:ascii="Times New Roman" w:hAnsi="Times New Roman" w:cs="Times New Roman"/>
+          <w:b/>
+          <w:bCs/>
         </w:rPr>
       </w:pPr>
       <w:r>
         <w:rPr>
           <w:rFonts w:ascii="Times New Roman" w:hAnsi="Times New Roman" w:cs="Times New Roman"/>
-        </w:rPr>
-        <w:t>In the burn plots, the average canopy cover before the fire was 70.68 ± 1.36\</w:t>
-      </w:r>
-      <w:proofErr w:type="spellStart"/>
+          <w:b/>
+          <w:bCs/>
+        </w:rPr>
+        <w:t>\</w:t>
+      </w:r>
       <w:proofErr w:type="gramStart"/>
       <w:r>
         <w:rPr>
           <w:rFonts w:ascii="Times New Roman" w:hAnsi="Times New Roman" w:cs="Times New Roman"/>
-        </w:rPr>
-        <w:t>textbf</w:t>
-      </w:r>
-      <w:proofErr w:type="spellEnd"/>
-      <w:r>
-        <w:rPr>
-          <w:rFonts w:ascii="Times New Roman" w:hAnsi="Times New Roman" w:cs="Times New Roman"/>
-        </w:rPr>
-        <w:t>{</w:t>
+          <w:b/>
+          <w:bCs/>
+        </w:rPr>
+        <w:t>subsection{</w:t>
       </w:r>
       <w:proofErr w:type="gramEnd"/>
       <w:r>
         <w:rPr>
           <w:rFonts w:ascii="Times New Roman" w:hAnsi="Times New Roman" w:cs="Times New Roman"/>
-        </w:rPr>
-        <w:t>$\%$} (mean ± 1 standard error) with the MDF plots having the highest canopy cover at 75.38 ± 1.37\</w:t>
-      </w:r>
-      <w:proofErr w:type="spellStart"/>
-      <w:r>
-        <w:rPr>
-          <w:rFonts w:ascii="Times New Roman" w:hAnsi="Times New Roman" w:cs="Times New Roman"/>
-        </w:rPr>
-        <w:t>textbf</w:t>
-      </w:r>
-      <w:proofErr w:type="spellEnd"/>
-      <w:r>
-        <w:rPr>
-          <w:rFonts w:ascii="Times New Roman" w:hAnsi="Times New Roman" w:cs="Times New Roman"/>
-        </w:rPr>
-        <w:t>{$\%$}, and the OA plots being completely open (0\</w:t>
-      </w:r>
-      <w:proofErr w:type="spellStart"/>
-      <w:r>
-        <w:rPr>
-          <w:rFonts w:ascii="Times New Roman" w:hAnsi="Times New Roman" w:cs="Times New Roman"/>
-        </w:rPr>
-        <w:t>textbf</w:t>
-      </w:r>
-      <w:proofErr w:type="spellEnd"/>
-      <w:r>
-        <w:rPr>
-          <w:rFonts w:ascii="Times New Roman" w:hAnsi="Times New Roman" w:cs="Times New Roman"/>
-        </w:rPr>
-        <w:t>{$\%$} cover). After the fire, the average canopy cover was at 68.37 ± 1.38\</w:t>
-      </w:r>
-      <w:proofErr w:type="spellStart"/>
-      <w:proofErr w:type="gramStart"/>
-      <w:r>
-        <w:rPr>
-          <w:rFonts w:ascii="Times New Roman" w:hAnsi="Times New Roman" w:cs="Times New Roman"/>
-        </w:rPr>
-        <w:t>textbf</w:t>
-      </w:r>
-      <w:proofErr w:type="spellEnd"/>
-      <w:r>
-        <w:rPr>
-          <w:rFonts w:ascii="Times New Roman" w:hAnsi="Times New Roman" w:cs="Times New Roman"/>
-        </w:rPr>
-        <w:t>{</w:t>
-      </w:r>
-      <w:proofErr w:type="gramEnd"/>
-      <w:r>
-        <w:rPr>
-          <w:rFonts w:ascii="Times New Roman" w:hAnsi="Times New Roman" w:cs="Times New Roman"/>
-        </w:rPr>
-        <w:t>$\%$}, slightly lower than that before the fire. The MDFB plots had the highest canopy cover at 72.73 ± 1.99\</w:t>
-      </w:r>
-      <w:proofErr w:type="spellStart"/>
-      <w:proofErr w:type="gramStart"/>
-      <w:r>
-        <w:rPr>
-          <w:rFonts w:ascii="Times New Roman" w:hAnsi="Times New Roman" w:cs="Times New Roman"/>
-        </w:rPr>
-        <w:t>textbf</w:t>
-      </w:r>
-      <w:proofErr w:type="spellEnd"/>
-      <w:r>
-        <w:rPr>
-          <w:rFonts w:ascii="Times New Roman" w:hAnsi="Times New Roman" w:cs="Times New Roman"/>
-        </w:rPr>
-        <w:t>{</w:t>
-      </w:r>
-      <w:proofErr w:type="gramEnd"/>
-      <w:r>
-        <w:rPr>
-          <w:rFonts w:ascii="Times New Roman" w:hAnsi="Times New Roman" w:cs="Times New Roman"/>
-        </w:rPr>
-        <w:t>$\%$}, and the OA plots had the lowest cover at 5.64 ± 5.64\</w:t>
-      </w:r>
-      <w:proofErr w:type="spellStart"/>
-      <w:r>
-        <w:rPr>
-          <w:rFonts w:ascii="Times New Roman" w:hAnsi="Times New Roman" w:cs="Times New Roman"/>
-        </w:rPr>
-        <w:t>textbf</w:t>
-      </w:r>
-      <w:proofErr w:type="spellEnd"/>
-      <w:r>
-        <w:rPr>
-          <w:rFonts w:ascii="Times New Roman" w:hAnsi="Times New Roman" w:cs="Times New Roman"/>
-        </w:rPr>
-        <w:t>{$\%$}. The canopy covers before and after the fire were not significantly different (\</w:t>
-      </w:r>
-      <w:proofErr w:type="spellStart"/>
-      <w:r>
-        <w:rPr>
-          <w:rFonts w:ascii="Times New Roman" w:hAnsi="Times New Roman" w:cs="Times New Roman"/>
-        </w:rPr>
-        <w:t>textit</w:t>
-      </w:r>
-      <w:proofErr w:type="spellEnd"/>
-      <w:r>
-        <w:rPr>
-          <w:rFonts w:ascii="Times New Roman" w:hAnsi="Times New Roman" w:cs="Times New Roman"/>
-        </w:rPr>
-        <w:t>{W} = 4378.5, \</w:t>
-      </w:r>
-      <w:proofErr w:type="spellStart"/>
-      <w:r>
-        <w:rPr>
-          <w:rFonts w:ascii="Times New Roman" w:hAnsi="Times New Roman" w:cs="Times New Roman"/>
-        </w:rPr>
-        <w:t>textit</w:t>
-      </w:r>
-      <w:proofErr w:type="spellEnd"/>
-      <w:r>
-        <w:rPr>
-          <w:rFonts w:ascii="Times New Roman" w:hAnsi="Times New Roman" w:cs="Times New Roman"/>
-        </w:rPr>
-        <w:t>{p} = 0.129, Table \</w:t>
-      </w:r>
-      <w:proofErr w:type="gramStart"/>
-      <w:r>
-        <w:rPr>
-          <w:rFonts w:ascii="Times New Roman" w:hAnsi="Times New Roman" w:cs="Times New Roman"/>
-        </w:rPr>
-        <w:t>ref{</w:t>
-      </w:r>
-      <w:proofErr w:type="gramEnd"/>
-      <w:r>
-        <w:rPr>
-          <w:rFonts w:ascii="Times New Roman" w:hAnsi="Times New Roman" w:cs="Times New Roman"/>
-        </w:rPr>
-        <w:t>Fig_1}).</w:t>
+          <w:b/>
+          <w:bCs/>
+        </w:rPr>
+        <w:t>Canopy cover}</w:t>
       </w:r>
     </w:p>
     <w:p>
@@ -2805,6 +2758,179 @@
         <w:rPr>
           <w:rFonts w:ascii="Times New Roman" w:hAnsi="Times New Roman" w:cs="Times New Roman"/>
         </w:rPr>
+        <w:t>In the burn plots, the average canopy cover before the fire was 70.68 ± 1.36\</w:t>
+      </w:r>
+      <w:proofErr w:type="spellStart"/>
+      <w:proofErr w:type="gramStart"/>
+      <w:r>
+        <w:rPr>
+          <w:rFonts w:ascii="Times New Roman" w:hAnsi="Times New Roman" w:cs="Times New Roman"/>
+        </w:rPr>
+        <w:t>textbf</w:t>
+      </w:r>
+      <w:proofErr w:type="spellEnd"/>
+      <w:r>
+        <w:rPr>
+          <w:rFonts w:ascii="Times New Roman" w:hAnsi="Times New Roman" w:cs="Times New Roman"/>
+        </w:rPr>
+        <w:t>{</w:t>
+      </w:r>
+      <w:proofErr w:type="gramEnd"/>
+      <w:r>
+        <w:rPr>
+          <w:rFonts w:ascii="Times New Roman" w:hAnsi="Times New Roman" w:cs="Times New Roman"/>
+        </w:rPr>
+        <w:t>$\%$} (mean ± 1 standard error) with the MDF plots having the highest canopy cover at 75.38 ± 1.37\</w:t>
+      </w:r>
+      <w:proofErr w:type="spellStart"/>
+      <w:r>
+        <w:rPr>
+          <w:rFonts w:ascii="Times New Roman" w:hAnsi="Times New Roman" w:cs="Times New Roman"/>
+        </w:rPr>
+        <w:t>textbf</w:t>
+      </w:r>
+      <w:proofErr w:type="spellEnd"/>
+      <w:r>
+        <w:rPr>
+          <w:rFonts w:ascii="Times New Roman" w:hAnsi="Times New Roman" w:cs="Times New Roman"/>
+        </w:rPr>
+        <w:t>{$\%$}, and the OA plots being completely open (0\</w:t>
+      </w:r>
+      <w:proofErr w:type="spellStart"/>
+      <w:r>
+        <w:rPr>
+          <w:rFonts w:ascii="Times New Roman" w:hAnsi="Times New Roman" w:cs="Times New Roman"/>
+        </w:rPr>
+        <w:t>textbf</w:t>
+      </w:r>
+      <w:proofErr w:type="spellEnd"/>
+      <w:r>
+        <w:rPr>
+          <w:rFonts w:ascii="Times New Roman" w:hAnsi="Times New Roman" w:cs="Times New Roman"/>
+        </w:rPr>
+        <w:t>{$\%$} cover). After the fire, the average canopy cover was at 68.37 ± 1.38\</w:t>
+      </w:r>
+      <w:proofErr w:type="spellStart"/>
+      <w:proofErr w:type="gramStart"/>
+      <w:r>
+        <w:rPr>
+          <w:rFonts w:ascii="Times New Roman" w:hAnsi="Times New Roman" w:cs="Times New Roman"/>
+        </w:rPr>
+        <w:t>textbf</w:t>
+      </w:r>
+      <w:proofErr w:type="spellEnd"/>
+      <w:r>
+        <w:rPr>
+          <w:rFonts w:ascii="Times New Roman" w:hAnsi="Times New Roman" w:cs="Times New Roman"/>
+        </w:rPr>
+        <w:t>{</w:t>
+      </w:r>
+      <w:proofErr w:type="gramEnd"/>
+      <w:r>
+        <w:rPr>
+          <w:rFonts w:ascii="Times New Roman" w:hAnsi="Times New Roman" w:cs="Times New Roman"/>
+        </w:rPr>
+        <w:t>$\%$}, slightly lower than that before the fire. The MDFB plots had the highest canopy cover at 72.73 ± 1.99\</w:t>
+      </w:r>
+      <w:proofErr w:type="spellStart"/>
+      <w:proofErr w:type="gramStart"/>
+      <w:r>
+        <w:rPr>
+          <w:rFonts w:ascii="Times New Roman" w:hAnsi="Times New Roman" w:cs="Times New Roman"/>
+        </w:rPr>
+        <w:t>textbf</w:t>
+      </w:r>
+      <w:proofErr w:type="spellEnd"/>
+      <w:r>
+        <w:rPr>
+          <w:rFonts w:ascii="Times New Roman" w:hAnsi="Times New Roman" w:cs="Times New Roman"/>
+        </w:rPr>
+        <w:t>{</w:t>
+      </w:r>
+      <w:proofErr w:type="gramEnd"/>
+      <w:r>
+        <w:rPr>
+          <w:rFonts w:ascii="Times New Roman" w:hAnsi="Times New Roman" w:cs="Times New Roman"/>
+        </w:rPr>
+        <w:t>$\%$}, and the OA plots had the lowest cover at 5.64 ± 5.64\</w:t>
+      </w:r>
+      <w:proofErr w:type="spellStart"/>
+      <w:r>
+        <w:rPr>
+          <w:rFonts w:ascii="Times New Roman" w:hAnsi="Times New Roman" w:cs="Times New Roman"/>
+        </w:rPr>
+        <w:t>textbf</w:t>
+      </w:r>
+      <w:proofErr w:type="spellEnd"/>
+      <w:r>
+        <w:rPr>
+          <w:rFonts w:ascii="Times New Roman" w:hAnsi="Times New Roman" w:cs="Times New Roman"/>
+        </w:rPr>
+        <w:t>{$\%$}. The canopy covers before and after the fire were not significantly different (\</w:t>
+      </w:r>
+      <w:proofErr w:type="spellStart"/>
+      <w:r>
+        <w:rPr>
+          <w:rFonts w:ascii="Times New Roman" w:hAnsi="Times New Roman" w:cs="Times New Roman"/>
+        </w:rPr>
+        <w:t>textit</w:t>
+      </w:r>
+      <w:proofErr w:type="spellEnd"/>
+      <w:r>
+        <w:rPr>
+          <w:rFonts w:ascii="Times New Roman" w:hAnsi="Times New Roman" w:cs="Times New Roman"/>
+        </w:rPr>
+        <w:t>{W} = 4378.5, \</w:t>
+      </w:r>
+      <w:proofErr w:type="spellStart"/>
+      <w:r>
+        <w:rPr>
+          <w:rFonts w:ascii="Times New Roman" w:hAnsi="Times New Roman" w:cs="Times New Roman"/>
+        </w:rPr>
+        <w:t>textit</w:t>
+      </w:r>
+      <w:proofErr w:type="spellEnd"/>
+      <w:r>
+        <w:rPr>
+          <w:rFonts w:ascii="Times New Roman" w:hAnsi="Times New Roman" w:cs="Times New Roman"/>
+        </w:rPr>
+        <w:t>{p} = 0.129, Table \</w:t>
+      </w:r>
+      <w:proofErr w:type="gramStart"/>
+      <w:r>
+        <w:rPr>
+          <w:rFonts w:ascii="Times New Roman" w:hAnsi="Times New Roman" w:cs="Times New Roman"/>
+        </w:rPr>
+        <w:t>ref{</w:t>
+      </w:r>
+      <w:proofErr w:type="gramEnd"/>
+      <w:r>
+        <w:rPr>
+          <w:rFonts w:ascii="Times New Roman" w:hAnsi="Times New Roman" w:cs="Times New Roman"/>
+        </w:rPr>
+        <w:t>Fig_1}).</w:t>
+      </w:r>
+    </w:p>
+    <w:p>
+      <w:pPr>
+        <w:jc w:val="thaiDistribute"/>
+        <w:rPr>
+          <w:rFonts w:ascii="Times New Roman" w:hAnsi="Times New Roman" w:cs="Times New Roman"/>
+        </w:rPr>
+      </w:pPr>
+    </w:p>
+    <w:p>
+      <w:pPr>
+        <w:jc w:val="thaiDistribute"/>
+        <w:rPr>
+          <w:rFonts w:ascii="Times New Roman" w:hAnsi="Times New Roman" w:cs="Times New Roman"/>
+        </w:rPr>
+      </w:pPr>
+      <w:r>
+        <w:rPr>
+          <w:rFonts w:ascii="Times New Roman" w:hAnsi="Times New Roman" w:cs="Times New Roman"/>
+        </w:rPr>
+        <w:lastRenderedPageBreak/>
         <w:t>In the unburned plots, the average canopy cover before and after the fire were at 59.47 ± 5.51\</w:t>
       </w:r>
       <w:proofErr w:type="spellStart"/>
@@ -3256,7 +3382,6 @@
           <w:b/>
           <w:bCs/>
         </w:rPr>
-        <w:lastRenderedPageBreak/>
         <w:t>Table</w:t>
       </w:r>
       <w:r>
@@ -9316,6 +9441,7 @@
                 <w:szCs w:val="12"/>
               </w:rPr>
             </w:pPr>
+            <w:proofErr w:type="spellStart"/>
             <w:r>
               <w:rPr>
                 <w:rFonts w:ascii="Times New Roman" w:eastAsia="Times New Roman" w:hAnsi="Times New Roman" w:cs="Times New Roman"/>
@@ -9324,7 +9450,18 @@
                 <w:sz w:val="12"/>
                 <w:szCs w:val="12"/>
               </w:rPr>
-              <w:t xml:space="preserve">Dendrolobium </w:t>
+              <w:t>Dendrolobium</w:t>
+            </w:r>
+            <w:proofErr w:type="spellEnd"/>
+            <w:r>
+              <w:rPr>
+                <w:rFonts w:ascii="Times New Roman" w:eastAsia="Times New Roman" w:hAnsi="Times New Roman" w:cs="Times New Roman"/>
+                <w:i/>
+                <w:iCs/>
+                <w:sz w:val="12"/>
+                <w:szCs w:val="12"/>
+              </w:rPr>
+              <w:t xml:space="preserve"> </w:t>
             </w:r>
             <w:proofErr w:type="spellStart"/>
             <w:r>
@@ -10263,6 +10400,7 @@
                 <w:szCs w:val="12"/>
               </w:rPr>
             </w:pPr>
+            <w:proofErr w:type="spellStart"/>
             <w:r>
               <w:rPr>
                 <w:rFonts w:ascii="Times New Roman" w:eastAsia="Times New Roman" w:hAnsi="Times New Roman" w:cs="Times New Roman"/>
@@ -10271,7 +10409,18 @@
                 <w:sz w:val="12"/>
                 <w:szCs w:val="12"/>
               </w:rPr>
-              <w:t xml:space="preserve">Dendrolobium </w:t>
+              <w:t>Dendrolobium</w:t>
+            </w:r>
+            <w:proofErr w:type="spellEnd"/>
+            <w:r>
+              <w:rPr>
+                <w:rFonts w:ascii="Times New Roman" w:eastAsia="Times New Roman" w:hAnsi="Times New Roman" w:cs="Times New Roman"/>
+                <w:i/>
+                <w:iCs/>
+                <w:sz w:val="12"/>
+                <w:szCs w:val="12"/>
+              </w:rPr>
+              <w:t xml:space="preserve"> </w:t>
             </w:r>
             <w:proofErr w:type="spellStart"/>
             <w:r>
@@ -13042,6 +13191,7 @@
                 <w:sz w:val="12"/>
                 <w:szCs w:val="12"/>
               </w:rPr>
+              <w:lastRenderedPageBreak/>
               <w:t>(n = 2)</w:t>
             </w:r>
           </w:p>
@@ -17482,6 +17632,7 @@
                 <w:szCs w:val="12"/>
               </w:rPr>
             </w:pPr>
+            <w:proofErr w:type="spellStart"/>
             <w:r>
               <w:rPr>
                 <w:rFonts w:ascii="Times New Roman" w:eastAsia="Times New Roman" w:hAnsi="Times New Roman" w:cs="Times New Roman"/>
@@ -17490,7 +17641,18 @@
                 <w:sz w:val="12"/>
                 <w:szCs w:val="12"/>
               </w:rPr>
-              <w:t xml:space="preserve">Dendrolobium </w:t>
+              <w:t>Dendrolobium</w:t>
+            </w:r>
+            <w:proofErr w:type="spellEnd"/>
+            <w:r>
+              <w:rPr>
+                <w:rFonts w:ascii="Times New Roman" w:eastAsia="Times New Roman" w:hAnsi="Times New Roman" w:cs="Times New Roman"/>
+                <w:i/>
+                <w:iCs/>
+                <w:sz w:val="12"/>
+                <w:szCs w:val="12"/>
+              </w:rPr>
+              <w:t xml:space="preserve"> </w:t>
             </w:r>
             <w:proofErr w:type="spellStart"/>
             <w:r>
@@ -22923,6 +23085,7 @@
                 <w:sz w:val="16"/>
                 <w:szCs w:val="16"/>
               </w:rPr>
+              <w:lastRenderedPageBreak/>
               <w:t>Forest types</w:t>
             </w:r>
             <w:r>
@@ -23990,7 +24153,6 @@
                 <w:sz w:val="16"/>
                 <w:szCs w:val="16"/>
               </w:rPr>
-              <w:lastRenderedPageBreak/>
               <w:t xml:space="preserve">  All forest types </w:t>
             </w:r>
           </w:p>
@@ -27220,7 +27382,21 @@
         <w:rPr>
           <w:rFonts w:ascii="Times New Roman" w:hAnsi="Times New Roman" w:cs="Times New Roman"/>
         </w:rPr>
-        <w:t>} (Bunyavejchewin, 1983). One of the competing species, \</w:t>
+        <w:t>} (</w:t>
+      </w:r>
+      <w:proofErr w:type="spellStart"/>
+      <w:r>
+        <w:rPr>
+          <w:rFonts w:ascii="Times New Roman" w:hAnsi="Times New Roman" w:cs="Times New Roman"/>
+        </w:rPr>
+        <w:t>Bunyavejchewin</w:t>
+      </w:r>
+      <w:proofErr w:type="spellEnd"/>
+      <w:r>
+        <w:rPr>
+          <w:rFonts w:ascii="Times New Roman" w:hAnsi="Times New Roman" w:cs="Times New Roman"/>
+        </w:rPr>
+        <w:t>, 1983). One of the competing species, \</w:t>
       </w:r>
       <w:proofErr w:type="spellStart"/>
       <w:proofErr w:type="gramStart"/>

</xml_diff>